<commit_message>
Add a minor correction to the Sector section
</commit_message>
<xml_diff>
--- a/_output/report-malyukov-bass.docx
+++ b/_output/report-malyukov-bass.docx
@@ -242,7 +242,7 @@
         </w:tc>
       </w:tr>
     </w:tbl>
-    <w:bookmarkStart w:id="35" w:name="sector-analysis"/>
+    <w:bookmarkStart w:id="36" w:name="sector-analysis"/>
     <w:p>
       <w:pPr>
         <w:pStyle w:val="Heading2"/>
@@ -440,12 +440,16 @@
         </w:tc>
       </w:tr>
     </w:tbl>
-    <w:bookmarkStart w:id="33" w:name="X03403053d0a7fd57d0b2b9a3b973d7d562f8511"/>
+    <w:bookmarkStart w:id="34" w:name="X03403053d0a7fd57d0b2b9a3b973d7d562f8511"/>
     <w:p>
       <w:pPr>
         <w:pStyle w:val="Heading3"/>
       </w:pPr>
       <w:r>
+        <w:rPr>
+          <w:b/>
+          <w:bCs/>
+        </w:rPr>
         <w:t xml:space="preserve">Financial Analysis of the Clorox Company in the Consumer Defensive Sector</w:t>
       </w:r>
     </w:p>
@@ -555,7 +559,7 @@
       </w:r>
     </w:p>
     <w:bookmarkEnd w:id="28"/>
-    <w:bookmarkStart w:id="32" w:name="position-relative-to-competitors"/>
+    <w:bookmarkStart w:id="33" w:name="position-relative-to-competitors"/>
     <w:p>
       <w:pPr>
         <w:pStyle w:val="Heading4"/>
@@ -2670,9 +2674,35 @@
         </w:drawing>
       </w:r>
     </w:p>
-    <w:bookmarkEnd w:id="32"/>
+    <w:p>
+      <w:pPr>
+        <w:pStyle w:val="BodyText"/>
+      </w:pPr>
+      <w:r>
+        <w:rPr>
+          <w:vertAlign w:val="subscript"/>
+        </w:rPr>
+        <w:t xml:space="preserve">Source:</w:t>
+      </w:r>
+      <w:r>
+        <w:rPr>
+          <w:vertAlign w:val="subscript"/>
+        </w:rPr>
+        <w:t xml:space="preserve"> </w:t>
+      </w:r>
+      <w:hyperlink r:id="rId32">
+        <w:r>
+          <w:rPr>
+            <w:rStyle w:val="Hyperlink"/>
+            <w:vertAlign w:val="subscript"/>
+          </w:rPr>
+          <w:t xml:space="preserve">Article Notebook</w:t>
+        </w:r>
+      </w:hyperlink>
+    </w:p>
     <w:bookmarkEnd w:id="33"/>
-    <w:bookmarkStart w:id="34" w:name="conclusion"/>
+    <w:bookmarkEnd w:id="34"/>
+    <w:bookmarkStart w:id="35" w:name="conclusion"/>
     <w:p>
       <w:pPr>
         <w:pStyle w:val="Heading3"/>
@@ -2693,9 +2723,9 @@
         <w:t xml:space="preserve">We can use web scraping, modern LLM chatbots and R language to perform all the necessary analysis of the particular industrial sector and the corporation’s position in this sector. The analysis shows small, but strong position of the company relative to it’s sector, as well characterizes the sector itself.</w:t>
       </w:r>
     </w:p>
-    <w:bookmarkEnd w:id="34"/>
     <w:bookmarkEnd w:id="35"/>
-    <w:bookmarkStart w:id="45" w:name="personality-of-the-company"/>
+    <w:bookmarkEnd w:id="36"/>
+    <w:bookmarkStart w:id="46" w:name="personality-of-the-company"/>
     <w:p>
       <w:pPr>
         <w:pStyle w:val="Heading2"/>
@@ -2746,12 +2776,12 @@
                 <wp:inline>
                   <wp:extent cx="152400" cy="152400"/>
                   <wp:effectExtent b="0" l="0" r="0" t="0"/>
-                  <wp:docPr descr="" title="" id="36" name="Picture"/>
+                  <wp:docPr descr="" title="" id="37" name="Picture"/>
                   <a:graphic>
                     <a:graphicData uri="http://schemas.openxmlformats.org/drawingml/2006/picture">
                       <pic:pic>
                         <pic:nvPicPr>
-                          <pic:cNvPr descr="/opt/quarto/share/formats/docx/note.png" id="37" name="Picture"/>
+                          <pic:cNvPr descr="/opt/quarto/share/formats/docx/note.png" id="38" name="Picture"/>
                           <pic:cNvPicPr>
                             <a:picLocks noChangeArrowheads="1" noChangeAspect="1"/>
                           </pic:cNvPicPr>
@@ -2820,7 +2850,7 @@
         </w:tc>
       </w:tr>
     </w:tbl>
-    <w:bookmarkStart w:id="41" w:name="company-purpose-and-responsibility"/>
+    <w:bookmarkStart w:id="42" w:name="company-purpose-and-responsibility"/>
     <w:p>
       <w:pPr>
         <w:pStyle w:val="Heading3"/>
@@ -2833,7 +2863,7 @@
         <w:t xml:space="preserve">Company Purpose and Responsibility</w:t>
       </w:r>
     </w:p>
-    <w:bookmarkStart w:id="38" w:name="company-purpose"/>
+    <w:bookmarkStart w:id="39" w:name="company-purpose"/>
     <w:p>
       <w:pPr>
         <w:pStyle w:val="Heading4"/>
@@ -2887,8 +2917,8 @@
         <w:t xml:space="preserve">. As a health and wellness company, Clorox aims to make a meaningful and positive impact on the world by improving the health and safety of employees, consumers, and communities. All of this is reflected in their family-friendly and inclusive branding.</w:t>
       </w:r>
     </w:p>
-    <w:bookmarkEnd w:id="38"/>
-    <w:bookmarkStart w:id="39" w:name="responsibility-policies"/>
+    <w:bookmarkEnd w:id="39"/>
+    <w:bookmarkStart w:id="40" w:name="responsibility-policies"/>
     <w:p>
       <w:pPr>
         <w:pStyle w:val="Heading4"/>
@@ -2998,8 +3028,8 @@
         <w:t xml:space="preserve">Clorox has set ambitious targets, such as achieving net-zero emissions by 2050.</w:t>
       </w:r>
     </w:p>
-    <w:bookmarkEnd w:id="39"/>
-    <w:bookmarkStart w:id="40" w:name="ignite-strategy"/>
+    <w:bookmarkEnd w:id="40"/>
+    <w:bookmarkStart w:id="41" w:name="ignite-strategy"/>
     <w:p>
       <w:pPr>
         <w:pStyle w:val="Heading4"/>
@@ -3146,9 +3176,9 @@
         <w:t xml:space="preserve">The strategy also includes specific financial targets, such as 2-4% net sales growth and 11-13% free cash flow generation.</w:t>
       </w:r>
     </w:p>
-    <w:bookmarkEnd w:id="40"/>
     <w:bookmarkEnd w:id="41"/>
-    <w:bookmarkStart w:id="42" w:name="X005166291b632ef4346df94d318c27b5f3746ae"/>
+    <w:bookmarkEnd w:id="42"/>
+    <w:bookmarkStart w:id="43" w:name="X005166291b632ef4346df94d318c27b5f3746ae"/>
     <w:p>
       <w:pPr>
         <w:pStyle w:val="Heading3"/>
@@ -3886,8 +3916,8 @@
         <w:t xml:space="preserve">.</w:t>
       </w:r>
     </w:p>
-    <w:bookmarkEnd w:id="42"/>
-    <w:bookmarkStart w:id="43" w:name="company-brand-and-reputation"/>
+    <w:bookmarkEnd w:id="43"/>
+    <w:bookmarkStart w:id="44" w:name="company-brand-and-reputation"/>
     <w:p>
       <w:pPr>
         <w:pStyle w:val="Heading3"/>
@@ -4136,8 +4166,8 @@
         <w:t xml:space="preserve">Clorox’s response to the cyberattack highlighted its crisis management capabilities. The company maintained transparency by providing regular updates to stakeholders and implementing phased recovery plans to restore operations safely. Brand and reputation were not severely damaged in the process.</w:t>
       </w:r>
     </w:p>
-    <w:bookmarkEnd w:id="43"/>
-    <w:bookmarkStart w:id="44" w:name="conclusion-1"/>
+    <w:bookmarkEnd w:id="44"/>
+    <w:bookmarkStart w:id="45" w:name="conclusion-1"/>
     <w:p>
       <w:pPr>
         <w:pStyle w:val="Heading3"/>
@@ -4158,9 +4188,9 @@
         <w:t xml:space="preserve">We can use modern LLM chatbots to collect publicly available sources and perform analysis of the company personality. The analysis shows strong branding, good leadership and consistent performance.</w:t>
       </w:r>
     </w:p>
-    <w:bookmarkEnd w:id="44"/>
     <w:bookmarkEnd w:id="45"/>
-    <w:bookmarkStart w:id="50" w:name="fundamental-analysis"/>
+    <w:bookmarkEnd w:id="46"/>
+    <w:bookmarkStart w:id="51" w:name="fundamental-analysis"/>
     <w:p>
       <w:pPr>
         <w:pStyle w:val="Heading2"/>
@@ -4211,12 +4241,12 @@
                 <wp:inline>
                   <wp:extent cx="152400" cy="152400"/>
                   <wp:effectExtent b="0" l="0" r="0" t="0"/>
-                  <wp:docPr descr="" title="" id="46" name="Picture"/>
+                  <wp:docPr descr="" title="" id="47" name="Picture"/>
                   <a:graphic>
                     <a:graphicData uri="http://schemas.openxmlformats.org/drawingml/2006/picture">
                       <pic:pic>
                         <pic:nvPicPr>
-                          <pic:cNvPr descr="/opt/quarto/share/formats/docx/note.png" id="47" name="Picture"/>
+                          <pic:cNvPr descr="/opt/quarto/share/formats/docx/note.png" id="48" name="Picture"/>
                           <pic:cNvPicPr>
                             <a:picLocks noChangeArrowheads="1" noChangeAspect="1"/>
                           </pic:cNvPicPr>
@@ -4333,7 +4363,7 @@
         </w:tc>
       </w:tr>
     </w:tbl>
-    <w:bookmarkStart w:id="48" w:name="X96e40c311127da8b0e6cdd5e37a494c50417810"/>
+    <w:bookmarkStart w:id="49" w:name="X96e40c311127da8b0e6cdd5e37a494c50417810"/>
     <w:p>
       <w:pPr>
         <w:pStyle w:val="Heading3"/>
@@ -5486,6 +5516,32 @@
         <w:pStyle w:val="FirstParagraph"/>
       </w:pPr>
       <w:r>
+        <w:rPr>
+          <w:vertAlign w:val="subscript"/>
+        </w:rPr>
+        <w:t xml:space="preserve">Source:</w:t>
+      </w:r>
+      <w:r>
+        <w:rPr>
+          <w:vertAlign w:val="subscript"/>
+        </w:rPr>
+        <w:t xml:space="preserve"> </w:t>
+      </w:r>
+      <w:hyperlink r:id="rId32">
+        <w:r>
+          <w:rPr>
+            <w:rStyle w:val="Hyperlink"/>
+            <w:vertAlign w:val="subscript"/>
+          </w:rPr>
+          <w:t xml:space="preserve">Article Notebook</w:t>
+        </w:r>
+      </w:hyperlink>
+    </w:p>
+    <w:p>
+      <w:pPr>
+        <w:pStyle w:val="BodyText"/>
+      </w:pPr>
+      <w:r>
         <w:t xml:space="preserve">We can also get the</w:t>
       </w:r>
       <w:r>
@@ -6230,8 +6286,34 @@
         <w:t xml:space="preserve">#   Stdev &lt;dbl&gt;, `UCLMean(0.95)` &lt;dbl&gt;, Variance &lt;dbl&gt;</w:t>
       </w:r>
     </w:p>
-    <w:bookmarkEnd w:id="48"/>
-    <w:bookmarkStart w:id="49" w:name="conclusion-2"/>
+    <w:p>
+      <w:pPr>
+        <w:pStyle w:val="FirstParagraph"/>
+      </w:pPr>
+      <w:r>
+        <w:rPr>
+          <w:vertAlign w:val="subscript"/>
+        </w:rPr>
+        <w:t xml:space="preserve">Source:</w:t>
+      </w:r>
+      <w:r>
+        <w:rPr>
+          <w:vertAlign w:val="subscript"/>
+        </w:rPr>
+        <w:t xml:space="preserve"> </w:t>
+      </w:r>
+      <w:hyperlink r:id="rId32">
+        <w:r>
+          <w:rPr>
+            <w:rStyle w:val="Hyperlink"/>
+            <w:vertAlign w:val="subscript"/>
+          </w:rPr>
+          <w:t xml:space="preserve">Article Notebook</w:t>
+        </w:r>
+      </w:hyperlink>
+    </w:p>
+    <w:bookmarkEnd w:id="49"/>
+    <w:bookmarkStart w:id="50" w:name="conclusion-2"/>
     <w:p>
       <w:pPr>
         <w:pStyle w:val="Heading3"/>
@@ -6264,9 +6346,9 @@
         <w:t xml:space="preserve">R language package to perform fundamental analysis of the company and obtain all of the key financial ratios for such analysis. The analysis shows a company in recovery with strong fundamentals.</w:t>
       </w:r>
     </w:p>
-    <w:bookmarkEnd w:id="49"/>
     <w:bookmarkEnd w:id="50"/>
-    <w:bookmarkStart w:id="67" w:name="technical-analysis"/>
+    <w:bookmarkEnd w:id="51"/>
+    <w:bookmarkStart w:id="68" w:name="technical-analysis"/>
     <w:p>
       <w:pPr>
         <w:pStyle w:val="Heading2"/>
@@ -6317,12 +6399,12 @@
                 <wp:inline>
                   <wp:extent cx="152400" cy="152400"/>
                   <wp:effectExtent b="0" l="0" r="0" t="0"/>
-                  <wp:docPr descr="" title="" id="51" name="Picture"/>
+                  <wp:docPr descr="" title="" id="52" name="Picture"/>
                   <a:graphic>
                     <a:graphicData uri="http://schemas.openxmlformats.org/drawingml/2006/picture">
                       <pic:pic>
                         <pic:nvPicPr>
-                          <pic:cNvPr descr="/opt/quarto/share/formats/docx/note.png" id="52" name="Picture"/>
+                          <pic:cNvPr descr="/opt/quarto/share/formats/docx/note.png" id="53" name="Picture"/>
                           <pic:cNvPicPr>
                             <a:picLocks noChangeArrowheads="1" noChangeAspect="1"/>
                           </pic:cNvPicPr>
@@ -6415,7 +6497,7 @@
         </w:tc>
       </w:tr>
     </w:tbl>
-    <w:bookmarkStart w:id="65" w:name="X46e12b60959f1b7b84e0fe6bb28c577c04bbaa5"/>
+    <w:bookmarkStart w:id="66" w:name="X46e12b60959f1b7b84e0fe6bb28c577c04bbaa5"/>
     <w:p>
       <w:pPr>
         <w:pStyle w:val="Heading3"/>
@@ -6843,18 +6925,18 @@
           <wp:inline>
             <wp:extent cx="4620126" cy="3696101"/>
             <wp:effectExtent b="0" l="0" r="0" t="0"/>
-            <wp:docPr descr="" title="" id="54" name="Picture"/>
+            <wp:docPr descr="" title="" id="55" name="Picture"/>
             <a:graphic>
               <a:graphicData uri="http://schemas.openxmlformats.org/drawingml/2006/picture">
                 <pic:pic>
                   <pic:nvPicPr>
-                    <pic:cNvPr descr="index_files/figure-docx/unnamed-chunk-4-1.png" id="55" name="Picture"/>
+                    <pic:cNvPr descr="index_files/figure-docx/unnamed-chunk-4-1.png" id="56" name="Picture"/>
                     <pic:cNvPicPr>
                       <a:picLocks noChangeArrowheads="1" noChangeAspect="1"/>
                     </pic:cNvPicPr>
                   </pic:nvPicPr>
                   <pic:blipFill>
-                    <a:blip r:embed="rId53"/>
+                    <a:blip r:embed="rId54"/>
                     <a:stretch>
                       <a:fillRect/>
                     </a:stretch>
@@ -6886,6 +6968,32 @@
         <w:pStyle w:val="BodyText"/>
       </w:pPr>
       <w:r>
+        <w:rPr>
+          <w:vertAlign w:val="subscript"/>
+        </w:rPr>
+        <w:t xml:space="preserve">Source:</w:t>
+      </w:r>
+      <w:r>
+        <w:rPr>
+          <w:vertAlign w:val="subscript"/>
+        </w:rPr>
+        <w:t xml:space="preserve"> </w:t>
+      </w:r>
+      <w:hyperlink r:id="rId32">
+        <w:r>
+          <w:rPr>
+            <w:rStyle w:val="Hyperlink"/>
+            <w:vertAlign w:val="subscript"/>
+          </w:rPr>
+          <w:t xml:space="preserve">Article Notebook</w:t>
+        </w:r>
+      </w:hyperlink>
+    </w:p>
+    <w:p>
+      <w:pPr>
+        <w:pStyle w:val="BodyText"/>
+      </w:pPr>
+      <w:r>
         <w:t xml:space="preserve">To identify basic trend in this movement, we then chart the</w:t>
       </w:r>
       <w:r>
@@ -7402,18 +7510,18 @@
           <wp:inline>
             <wp:extent cx="4620126" cy="3696101"/>
             <wp:effectExtent b="0" l="0" r="0" t="0"/>
-            <wp:docPr descr="" title="" id="57" name="Picture"/>
+            <wp:docPr descr="" title="" id="58" name="Picture"/>
             <a:graphic>
               <a:graphicData uri="http://schemas.openxmlformats.org/drawingml/2006/picture">
                 <pic:pic>
                   <pic:nvPicPr>
-                    <pic:cNvPr descr="index_files/figure-docx/unnamed-chunk-5-1.png" id="58" name="Picture"/>
+                    <pic:cNvPr descr="index_files/figure-docx/unnamed-chunk-5-1.png" id="59" name="Picture"/>
                     <pic:cNvPicPr>
                       <a:picLocks noChangeArrowheads="1" noChangeAspect="1"/>
                     </pic:cNvPicPr>
                   </pic:nvPicPr>
                   <pic:blipFill>
-                    <a:blip r:embed="rId56"/>
+                    <a:blip r:embed="rId57"/>
                     <a:stretch>
                       <a:fillRect/>
                     </a:stretch>
@@ -7445,6 +7553,32 @@
         <w:pStyle w:val="BodyText"/>
       </w:pPr>
       <w:r>
+        <w:rPr>
+          <w:vertAlign w:val="subscript"/>
+        </w:rPr>
+        <w:t xml:space="preserve">Source:</w:t>
+      </w:r>
+      <w:r>
+        <w:rPr>
+          <w:vertAlign w:val="subscript"/>
+        </w:rPr>
+        <w:t xml:space="preserve"> </w:t>
+      </w:r>
+      <w:hyperlink r:id="rId32">
+        <w:r>
+          <w:rPr>
+            <w:rStyle w:val="Hyperlink"/>
+            <w:vertAlign w:val="subscript"/>
+          </w:rPr>
+          <w:t xml:space="preserve">Article Notebook</w:t>
+        </w:r>
+      </w:hyperlink>
+    </w:p>
+    <w:p>
+      <w:pPr>
+        <w:pStyle w:val="BodyText"/>
+      </w:pPr>
+      <w:r>
         <w:t xml:space="preserve">By playing with the</w:t>
       </w:r>
       <w:r>
@@ -8354,18 +8488,18 @@
           <wp:inline>
             <wp:extent cx="4620126" cy="3696101"/>
             <wp:effectExtent b="0" l="0" r="0" t="0"/>
-            <wp:docPr descr="" title="" id="60" name="Picture"/>
+            <wp:docPr descr="" title="" id="61" name="Picture"/>
             <a:graphic>
               <a:graphicData uri="http://schemas.openxmlformats.org/drawingml/2006/picture">
                 <pic:pic>
                   <pic:nvPicPr>
-                    <pic:cNvPr descr="index_files/figure-docx/unnamed-chunk-6-1.png" id="61" name="Picture"/>
+                    <pic:cNvPr descr="index_files/figure-docx/unnamed-chunk-6-1.png" id="62" name="Picture"/>
                     <pic:cNvPicPr>
                       <a:picLocks noChangeArrowheads="1" noChangeAspect="1"/>
                     </pic:cNvPicPr>
                   </pic:nvPicPr>
                   <pic:blipFill>
-                    <a:blip r:embed="rId59"/>
+                    <a:blip r:embed="rId60"/>
                     <a:stretch>
                       <a:fillRect/>
                     </a:stretch>
@@ -8397,6 +8531,32 @@
         <w:pStyle w:val="BodyText"/>
       </w:pPr>
       <w:r>
+        <w:rPr>
+          <w:vertAlign w:val="subscript"/>
+        </w:rPr>
+        <w:t xml:space="preserve">Source:</w:t>
+      </w:r>
+      <w:r>
+        <w:rPr>
+          <w:vertAlign w:val="subscript"/>
+        </w:rPr>
+        <w:t xml:space="preserve"> </w:t>
+      </w:r>
+      <w:hyperlink r:id="rId32">
+        <w:r>
+          <w:rPr>
+            <w:rStyle w:val="Hyperlink"/>
+            <w:vertAlign w:val="subscript"/>
+          </w:rPr>
+          <w:t xml:space="preserve">Article Notebook</w:t>
+        </w:r>
+      </w:hyperlink>
+    </w:p>
+    <w:p>
+      <w:pPr>
+        <w:pStyle w:val="BodyText"/>
+      </w:pPr>
+      <w:r>
         <w:t xml:space="preserve">And finally let’s look at such charts for major competitors to get the feel of the market.</w:t>
       </w:r>
     </w:p>
@@ -9565,18 +9725,18 @@
           <wp:inline>
             <wp:extent cx="4620126" cy="3696101"/>
             <wp:effectExtent b="0" l="0" r="0" t="0"/>
-            <wp:docPr descr="" title="" id="63" name="Picture"/>
+            <wp:docPr descr="" title="" id="64" name="Picture"/>
             <a:graphic>
               <a:graphicData uri="http://schemas.openxmlformats.org/drawingml/2006/picture">
                 <pic:pic>
                   <pic:nvPicPr>
-                    <pic:cNvPr descr="index_files/figure-docx/unnamed-chunk-7-1.png" id="64" name="Picture"/>
+                    <pic:cNvPr descr="index_files/figure-docx/unnamed-chunk-7-1.png" id="65" name="Picture"/>
                     <pic:cNvPicPr>
                       <a:picLocks noChangeArrowheads="1" noChangeAspect="1"/>
                     </pic:cNvPicPr>
                   </pic:nvPicPr>
                   <pic:blipFill>
-                    <a:blip r:embed="rId62"/>
+                    <a:blip r:embed="rId63"/>
                     <a:stretch>
                       <a:fillRect/>
                     </a:stretch>
@@ -9608,11 +9768,37 @@
         <w:pStyle w:val="BodyText"/>
       </w:pPr>
       <w:r>
+        <w:rPr>
+          <w:vertAlign w:val="subscript"/>
+        </w:rPr>
+        <w:t xml:space="preserve">Source:</w:t>
+      </w:r>
+      <w:r>
+        <w:rPr>
+          <w:vertAlign w:val="subscript"/>
+        </w:rPr>
+        <w:t xml:space="preserve"> </w:t>
+      </w:r>
+      <w:hyperlink r:id="rId32">
+        <w:r>
+          <w:rPr>
+            <w:rStyle w:val="Hyperlink"/>
+            <w:vertAlign w:val="subscript"/>
+          </w:rPr>
+          <w:t xml:space="preserve">Article Notebook</w:t>
+        </w:r>
+      </w:hyperlink>
+    </w:p>
+    <w:p>
+      <w:pPr>
+        <w:pStyle w:val="BodyText"/>
+      </w:pPr>
+      <w:r>
         <w:t xml:space="preserve">As we can see, the volatility of the stock prices shouldn’t be that great in the near future. Since technical analysis is best-suited for short-term trading, near future is all we can advise or client on based on such analysis.</w:t>
       </w:r>
     </w:p>
-    <w:bookmarkEnd w:id="65"/>
-    <w:bookmarkStart w:id="66" w:name="conclusion-3"/>
+    <w:bookmarkEnd w:id="66"/>
+    <w:bookmarkStart w:id="67" w:name="conclusion-3"/>
     <w:p>
       <w:pPr>
         <w:pStyle w:val="Heading3"/>
@@ -9645,9 +9831,9 @@
         <w:t xml:space="preserve">R language package along with other packages for producing charts to perform basic technical analysis of stock price. The analysis predicts stable performance in the short term.</w:t>
       </w:r>
     </w:p>
-    <w:bookmarkEnd w:id="66"/>
     <w:bookmarkEnd w:id="67"/>
-    <w:bookmarkStart w:id="76" w:name="company-performance-2019-2024"/>
+    <w:bookmarkEnd w:id="68"/>
+    <w:bookmarkStart w:id="77" w:name="company-performance-2019-2024"/>
     <w:p>
       <w:pPr>
         <w:pStyle w:val="Heading2"/>
@@ -9698,12 +9884,12 @@
                 <wp:inline>
                   <wp:extent cx="152400" cy="152400"/>
                   <wp:effectExtent b="0" l="0" r="0" t="0"/>
-                  <wp:docPr descr="" title="" id="68" name="Picture"/>
+                  <wp:docPr descr="" title="" id="69" name="Picture"/>
                   <a:graphic>
                     <a:graphicData uri="http://schemas.openxmlformats.org/drawingml/2006/picture">
                       <pic:pic>
                         <pic:nvPicPr>
-                          <pic:cNvPr descr="/opt/quarto/share/formats/docx/note.png" id="69" name="Picture"/>
+                          <pic:cNvPr descr="/opt/quarto/share/formats/docx/note.png" id="70" name="Picture"/>
                           <pic:cNvPicPr>
                             <a:picLocks noChangeArrowheads="1" noChangeAspect="1"/>
                           </pic:cNvPicPr>
@@ -9772,7 +9958,7 @@
         </w:tc>
       </w:tr>
     </w:tbl>
-    <w:bookmarkStart w:id="74" w:name="historical-analysis-of-the-company"/>
+    <w:bookmarkStart w:id="75" w:name="historical-analysis-of-the-company"/>
     <w:p>
       <w:pPr>
         <w:pStyle w:val="Heading3"/>
@@ -10277,18 +10463,18 @@
           <wp:inline>
             <wp:extent cx="4620126" cy="3696101"/>
             <wp:effectExtent b="0" l="0" r="0" t="0"/>
-            <wp:docPr descr="" title="" id="71" name="Picture"/>
+            <wp:docPr descr="" title="" id="72" name="Picture"/>
             <a:graphic>
               <a:graphicData uri="http://schemas.openxmlformats.org/drawingml/2006/picture">
                 <pic:pic>
                   <pic:nvPicPr>
-                    <pic:cNvPr descr="index_files/figure-docx/unnamed-chunk-8-1.png" id="72" name="Picture"/>
+                    <pic:cNvPr descr="index_files/figure-docx/unnamed-chunk-8-1.png" id="73" name="Picture"/>
                     <pic:cNvPicPr>
                       <a:picLocks noChangeArrowheads="1" noChangeAspect="1"/>
                     </pic:cNvPicPr>
                   </pic:nvPicPr>
                   <pic:blipFill>
-                    <a:blip r:embed="rId70"/>
+                    <a:blip r:embed="rId71"/>
                     <a:stretch>
                       <a:fillRect/>
                     </a:stretch>
@@ -10320,6 +10506,32 @@
         <w:pStyle w:val="BodyText"/>
       </w:pPr>
       <w:r>
+        <w:rPr>
+          <w:vertAlign w:val="subscript"/>
+        </w:rPr>
+        <w:t xml:space="preserve">Source:</w:t>
+      </w:r>
+      <w:r>
+        <w:rPr>
+          <w:vertAlign w:val="subscript"/>
+        </w:rPr>
+        <w:t xml:space="preserve"> </w:t>
+      </w:r>
+      <w:hyperlink r:id="rId32">
+        <w:r>
+          <w:rPr>
+            <w:rStyle w:val="Hyperlink"/>
+            <w:vertAlign w:val="subscript"/>
+          </w:rPr>
+          <w:t xml:space="preserve">Article Notebook</w:t>
+        </w:r>
+      </w:hyperlink>
+    </w:p>
+    <w:p>
+      <w:pPr>
+        <w:pStyle w:val="BodyText"/>
+      </w:pPr>
+      <w:r>
         <w:t xml:space="preserve">Fundamental analysis based on revenue data for the last five-year period can be found in the</w:t>
       </w:r>
       <w:r>
@@ -10352,7 +10564,7 @@
       <w:r>
         <w:t xml:space="preserve"> </w:t>
       </w:r>
-      <w:hyperlink r:id="rId73">
+      <w:hyperlink r:id="rId74">
         <w:r>
           <w:rPr>
             <w:rStyle w:val="Hyperlink"/>
@@ -11237,8 +11449,8 @@
         </w:tc>
       </w:tr>
     </w:tbl>
-    <w:bookmarkEnd w:id="74"/>
-    <w:bookmarkStart w:id="75" w:name="conclusion-4"/>
+    <w:bookmarkEnd w:id="75"/>
+    <w:bookmarkStart w:id="76" w:name="conclusion-4"/>
     <w:p>
       <w:pPr>
         <w:pStyle w:val="Heading3"/>
@@ -11259,9 +11471,9 @@
         <w:t xml:space="preserve">We can use publicly available data, as well as the R language to get historical financial data and ratios. The analysis shows strong performance during the last five-year period.</w:t>
       </w:r>
     </w:p>
-    <w:bookmarkEnd w:id="75"/>
     <w:bookmarkEnd w:id="76"/>
-    <w:bookmarkStart w:id="87" w:name="forecasting"/>
+    <w:bookmarkEnd w:id="77"/>
+    <w:bookmarkStart w:id="88" w:name="forecasting"/>
     <w:p>
       <w:pPr>
         <w:pStyle w:val="Heading2"/>
@@ -11312,12 +11524,12 @@
                 <wp:inline>
                   <wp:extent cx="152400" cy="152400"/>
                   <wp:effectExtent b="0" l="0" r="0" t="0"/>
-                  <wp:docPr descr="" title="" id="77" name="Picture"/>
+                  <wp:docPr descr="" title="" id="78" name="Picture"/>
                   <a:graphic>
                     <a:graphicData uri="http://schemas.openxmlformats.org/drawingml/2006/picture">
                       <pic:pic>
                         <pic:nvPicPr>
-                          <pic:cNvPr descr="/opt/quarto/share/formats/docx/note.png" id="78" name="Picture"/>
+                          <pic:cNvPr descr="/opt/quarto/share/formats/docx/note.png" id="79" name="Picture"/>
                           <pic:cNvPicPr>
                             <a:picLocks noChangeArrowheads="1" noChangeAspect="1"/>
                           </pic:cNvPicPr>
@@ -11386,7 +11598,7 @@
         </w:tc>
       </w:tr>
     </w:tbl>
-    <w:bookmarkStart w:id="85" w:name="X609161180297bd560b61df5b21f2e8f76c4f974"/>
+    <w:bookmarkStart w:id="86" w:name="X609161180297bd560b61df5b21f2e8f76c4f974"/>
     <w:p>
       <w:pPr>
         <w:pStyle w:val="Heading3"/>
@@ -12265,18 +12477,18 @@
           <wp:inline>
             <wp:extent cx="4620126" cy="3696101"/>
             <wp:effectExtent b="0" l="0" r="0" t="0"/>
-            <wp:docPr descr="" title="" id="80" name="Picture"/>
+            <wp:docPr descr="" title="" id="81" name="Picture"/>
             <a:graphic>
               <a:graphicData uri="http://schemas.openxmlformats.org/drawingml/2006/picture">
                 <pic:pic>
                   <pic:nvPicPr>
-                    <pic:cNvPr descr="index_files/figure-docx/unnamed-chunk-9-1.png" id="81" name="Picture"/>
+                    <pic:cNvPr descr="index_files/figure-docx/unnamed-chunk-9-1.png" id="82" name="Picture"/>
                     <pic:cNvPicPr>
                       <a:picLocks noChangeArrowheads="1" noChangeAspect="1"/>
                     </pic:cNvPicPr>
                   </pic:nvPicPr>
                   <pic:blipFill>
-                    <a:blip r:embed="rId79"/>
+                    <a:blip r:embed="rId80"/>
                     <a:stretch>
                       <a:fillRect/>
                     </a:stretch>
@@ -12533,18 +12745,18 @@
           <wp:inline>
             <wp:extent cx="4620126" cy="3696101"/>
             <wp:effectExtent b="0" l="0" r="0" t="0"/>
-            <wp:docPr descr="" title="" id="83" name="Picture"/>
+            <wp:docPr descr="" title="" id="84" name="Picture"/>
             <a:graphic>
               <a:graphicData uri="http://schemas.openxmlformats.org/drawingml/2006/picture">
                 <pic:pic>
                   <pic:nvPicPr>
-                    <pic:cNvPr descr="index_files/figure-docx/unnamed-chunk-9-2.png" id="84" name="Picture"/>
+                    <pic:cNvPr descr="index_files/figure-docx/unnamed-chunk-9-2.png" id="85" name="Picture"/>
                     <pic:cNvPicPr>
                       <a:picLocks noChangeArrowheads="1" noChangeAspect="1"/>
                     </pic:cNvPicPr>
                   </pic:nvPicPr>
                   <pic:blipFill>
-                    <a:blip r:embed="rId82"/>
+                    <a:blip r:embed="rId83"/>
                     <a:stretch>
                       <a:fillRect/>
                     </a:stretch>
@@ -12576,11 +12788,37 @@
         <w:pStyle w:val="BodyText"/>
       </w:pPr>
       <w:r>
+        <w:rPr>
+          <w:vertAlign w:val="subscript"/>
+        </w:rPr>
+        <w:t xml:space="preserve">Source:</w:t>
+      </w:r>
+      <w:r>
+        <w:rPr>
+          <w:vertAlign w:val="subscript"/>
+        </w:rPr>
+        <w:t xml:space="preserve"> </w:t>
+      </w:r>
+      <w:hyperlink r:id="rId32">
+        <w:r>
+          <w:rPr>
+            <w:rStyle w:val="Hyperlink"/>
+            <w:vertAlign w:val="subscript"/>
+          </w:rPr>
+          <w:t xml:space="preserve">Article Notebook</w:t>
+        </w:r>
+      </w:hyperlink>
+    </w:p>
+    <w:p>
+      <w:pPr>
+        <w:pStyle w:val="BodyText"/>
+      </w:pPr>
+      <w:r>
         <w:t xml:space="preserve">We can see the band for the future time periods representing possible price ranges and 2 confidence levels.</w:t>
       </w:r>
     </w:p>
-    <w:bookmarkEnd w:id="85"/>
-    <w:bookmarkStart w:id="86" w:name="conclusion-5"/>
+    <w:bookmarkEnd w:id="86"/>
+    <w:bookmarkStart w:id="87" w:name="conclusion-5"/>
     <w:p>
       <w:pPr>
         <w:pStyle w:val="Heading3"/>
@@ -12601,9 +12839,9 @@
         <w:t xml:space="preserve">We can use advanced forecasting models (such as ARIMA) available in the R language to predict the stock price. The analysis shows a wide range of possible future prices, albeit without major ups or downs.</w:t>
       </w:r>
     </w:p>
-    <w:bookmarkEnd w:id="86"/>
     <w:bookmarkEnd w:id="87"/>
-    <w:bookmarkStart w:id="88" w:name="summary"/>
+    <w:bookmarkEnd w:id="88"/>
+    <w:bookmarkStart w:id="89" w:name="summary"/>
     <w:p>
       <w:pPr>
         <w:pStyle w:val="Heading2"/>
@@ -12612,14 +12850,14 @@
         <w:t xml:space="preserve">Summary</w:t>
       </w:r>
     </w:p>
-    <w:bookmarkEnd w:id="88"/>
-    <w:bookmarkStart w:id="91" w:name="section"/>
+    <w:bookmarkEnd w:id="89"/>
+    <w:bookmarkStart w:id="93" w:name="section"/>
     <w:p>
       <w:pPr>
         <w:pStyle w:val="Heading1"/>
       </w:pPr>
     </w:p>
-    <w:bookmarkStart w:id="89" w:name="analysis-summary-and-letter-grade"/>
+    <w:bookmarkStart w:id="90" w:name="analysis-summary-and-letter-grade"/>
     <w:p>
       <w:pPr>
         <w:pStyle w:val="Heading3"/>
@@ -12637,19 +12875,7 @@
         <w:pStyle w:val="FirstParagraph"/>
       </w:pPr>
       <w:r>
-        <w:t xml:space="preserve">Our analysis shows mature company with stable management, good branding,</w:t>
-      </w:r>
-      <w:r>
-        <w:t xml:space="preserve"> </w:t>
-      </w:r>
-      <w:r>
-        <w:t xml:space="preserve">strong fundamentals and good estimated prospects. We give the letter</w:t>
-      </w:r>
-      <w:r>
-        <w:t xml:space="preserve"> </w:t>
-      </w:r>
-      <w:r>
-        <w:t xml:space="preserve">grade</w:t>
+        <w:t xml:space="preserve">Our analysis shows mature company with stable management, good branding, strong fundamentals and good estimated prospects. We give the letter grade</w:t>
       </w:r>
       <w:r>
         <w:t xml:space="preserve"> </w:t>
@@ -12665,29 +12891,11 @@
         <w:t xml:space="preserve"> </w:t>
       </w:r>
       <w:r>
-        <w:t xml:space="preserve">for the company and recommend including its stock in the</w:t>
-      </w:r>
-      <w:r>
-        <w:t xml:space="preserve"> </w:t>
-      </w:r>
-      <w:r>
-        <w:t xml:space="preserve">investment portfolio. Of course, no one single stock should be</w:t>
-      </w:r>
-      <w:r>
-        <w:t xml:space="preserve"> </w:t>
-      </w:r>
-      <w:r>
-        <w:t xml:space="preserve">recommended individually for investment, but portfolio management is out</w:t>
-      </w:r>
-      <w:r>
-        <w:t xml:space="preserve"> </w:t>
-      </w:r>
-      <w:r>
-        <w:t xml:space="preserve">of scope for this document.</w:t>
-      </w:r>
-    </w:p>
-    <w:bookmarkEnd w:id="89"/>
-    <w:bookmarkStart w:id="90" w:name="advice-for-the-fiduciary"/>
+        <w:t xml:space="preserve">for the company and recommend including its stock in the investment portfolio. Of course, no one single stock should be recommended individually for investment, but portfolio management is out of scope for this document.</w:t>
+      </w:r>
+    </w:p>
+    <w:bookmarkEnd w:id="90"/>
+    <w:bookmarkStart w:id="92" w:name="advice-for-the-fiduciary"/>
     <w:p>
       <w:pPr>
         <w:pStyle w:val="Heading3"/>
@@ -12705,13 +12913,7 @@
         <w:pStyle w:val="FirstParagraph"/>
       </w:pPr>
       <w:r>
-        <w:t xml:space="preserve">This document provides the fiduciary with basic tools for the</w:t>
-      </w:r>
-      <w:r>
-        <w:t xml:space="preserve"> </w:t>
-      </w:r>
-      <w:r>
-        <w:t xml:space="preserve">quantitative analysis of individual corporations. These tools are indeed</w:t>
+        <w:t xml:space="preserve">This document provides the fiduciary with basic tools for the quantitative analysis of individual corporations. These tools are indeed</w:t>
       </w:r>
       <w:r>
         <w:t xml:space="preserve"> </w:t>
@@ -12727,31 +12929,7 @@
         <w:t xml:space="preserve"> </w:t>
       </w:r>
       <w:r>
-        <w:t xml:space="preserve">and should only be viewed as a starting point for serious</w:t>
-      </w:r>
-      <w:r>
-        <w:t xml:space="preserve"> </w:t>
-      </w:r>
-      <w:r>
-        <w:t xml:space="preserve">analysis. There are many great ways to learn more about finance and</w:t>
-      </w:r>
-      <w:r>
-        <w:t xml:space="preserve"> </w:t>
-      </w:r>
-      <w:r>
-        <w:t xml:space="preserve">investment. We would recommend to look at the following sources (which</w:t>
-      </w:r>
-      <w:r>
-        <w:t xml:space="preserve"> </w:t>
-      </w:r>
-      <w:r>
-        <w:t xml:space="preserve">we ourselves used to prepare this document) to learn more:</w:t>
-      </w:r>
-      <w:r>
-        <w:t xml:space="preserve"> </w:t>
-      </w:r>
-      <w:r>
-        <w:t xml:space="preserve">[</w:t>
+        <w:t xml:space="preserve">and should only be viewed as a starting point for serious analysis. There are many great ways to learn more about finance and investment. We would recommend to look at the following sources (which we ourselves used to prepare this document) to learn more: [</w:t>
       </w:r>
       <w:r>
         <w:t xml:space="preserve">“Quantitative Finance with</w:t>
@@ -12778,13 +12956,7 @@
         <w:t xml:space="preserve">Wahlen, Baginski, and Bradshaw (2022)</w:t>
       </w:r>
       <w:r>
-        <w:t xml:space="preserve">],</w:t>
-      </w:r>
-      <w:r>
-        <w:t xml:space="preserve"> </w:t>
-      </w:r>
-      <w:r>
-        <w:t xml:space="preserve">[</w:t>
+        <w:t xml:space="preserve">], [</w:t>
       </w:r>
       <w:r>
         <w:rPr>
@@ -12880,13 +13052,7 @@
         <w:t xml:space="preserve">(2025)</w:t>
       </w:r>
       <w:r>
-        <w:t xml:space="preserve">],</w:t>
-      </w:r>
-      <w:r>
-        <w:t xml:space="preserve"> </w:t>
-      </w:r>
-      <w:r>
-        <w:t xml:space="preserve">[</w:t>
+        <w:t xml:space="preserve">], [</w:t>
       </w:r>
       <w:r>
         <w:t xml:space="preserve">“Tidy</w:t>
@@ -12922,10 +13088,36 @@
         <w:t xml:space="preserve">].</w:t>
       </w:r>
     </w:p>
-    <w:bookmarkEnd w:id="90"/>
-    <w:bookmarkEnd w:id="91"/>
-    <w:bookmarkStart w:id="115" w:name="refs"/>
-    <w:bookmarkStart w:id="92" w:name="ref-cerqueira8ReasonsWhy2022"/>
+    <w:p>
+      <w:pPr>
+        <w:pStyle w:val="BodyText"/>
+      </w:pPr>
+      <w:r>
+        <w:rPr>
+          <w:vertAlign w:val="subscript"/>
+        </w:rPr>
+        <w:t xml:space="preserve">Source:</w:t>
+      </w:r>
+      <w:r>
+        <w:rPr>
+          <w:vertAlign w:val="subscript"/>
+        </w:rPr>
+        <w:t xml:space="preserve"> </w:t>
+      </w:r>
+      <w:hyperlink r:id="rId91">
+        <w:r>
+          <w:rPr>
+            <w:rStyle w:val="Hyperlink"/>
+            <w:vertAlign w:val="subscript"/>
+          </w:rPr>
+          <w:t xml:space="preserve">**Analysis Summary and Letter Grade**</w:t>
+        </w:r>
+      </w:hyperlink>
+    </w:p>
+    <w:bookmarkEnd w:id="92"/>
+    <w:bookmarkEnd w:id="93"/>
+    <w:bookmarkStart w:id="117" w:name="refs"/>
+    <w:bookmarkStart w:id="94" w:name="ref-cerqueira8ReasonsWhy2022"/>
     <w:p>
       <w:pPr>
         <w:pStyle w:val="Bibliography"/>
@@ -12962,8 +13154,8 @@
         <w:t xml:space="preserve">. https://towardsdatascience.com/8-reasons-why-forecasting-is-hard-481755a05325/.</w:t>
       </w:r>
     </w:p>
-    <w:bookmarkEnd w:id="92"/>
-    <w:bookmarkStart w:id="93" w:name="ref-danchoTidyquantTidyQuantitative2025"/>
+    <w:bookmarkEnd w:id="94"/>
+    <w:bookmarkStart w:id="95" w:name="ref-danchoTidyquantTidyQuantitative2025"/>
     <w:p>
       <w:pPr>
         <w:pStyle w:val="Bibliography"/>
@@ -12987,8 +13179,8 @@
         <w:t xml:space="preserve">.”</w:t>
       </w:r>
     </w:p>
-    <w:bookmarkEnd w:id="93"/>
-    <w:bookmarkStart w:id="94" w:name="ref-FinancialModelingb"/>
+    <w:bookmarkEnd w:id="95"/>
+    <w:bookmarkStart w:id="96" w:name="ref-FinancialModelingb"/>
     <w:p>
       <w:pPr>
         <w:pStyle w:val="Bibliography"/>
@@ -13012,8 +13204,8 @@
         <w:t xml:space="preserve">2025. https://mlozanoqf.github.io/tutorial_pmf/.</w:t>
       </w:r>
     </w:p>
-    <w:bookmarkEnd w:id="94"/>
-    <w:bookmarkStart w:id="95" w:name="ref-ForecastingPredictiveAnalytics"/>
+    <w:bookmarkEnd w:id="96"/>
+    <w:bookmarkStart w:id="97" w:name="ref-ForecastingPredictiveAnalytics"/>
     <w:p>
       <w:pPr>
         <w:pStyle w:val="Bibliography"/>
@@ -13053,8 +13245,8 @@
         <w:t xml:space="preserve">. https://www.brookings.edu/articles/forecasting-and-predictive-analytics-a-critical-look-at-the-basic-building-blocks-of-a-predictive-model/.</w:t>
       </w:r>
     </w:p>
-    <w:bookmarkEnd w:id="95"/>
-    <w:bookmarkStart w:id="96" w:name="ref-ForecastingPrinciplesPractice"/>
+    <w:bookmarkEnd w:id="97"/>
+    <w:bookmarkStart w:id="98" w:name="ref-ForecastingPrinciplesPractice"/>
     <w:p>
       <w:pPr>
         <w:pStyle w:val="Bibliography"/>
@@ -13126,8 +13318,8 @@
         <w:t xml:space="preserve">. 2025.</w:t>
       </w:r>
     </w:p>
-    <w:bookmarkEnd w:id="96"/>
-    <w:bookmarkStart w:id="97" w:name="ref-IGNITEStrategy"/>
+    <w:bookmarkEnd w:id="98"/>
+    <w:bookmarkStart w:id="99" w:name="ref-IGNITEStrategy"/>
     <w:p>
       <w:pPr>
         <w:pStyle w:val="Bibliography"/>
@@ -13161,8 +13353,8 @@
         <w:t xml:space="preserve">.</w:t>
       </w:r>
     </w:p>
-    <w:bookmarkEnd w:id="97"/>
-    <w:bookmarkStart w:id="98" w:name="ref-Investopedia"/>
+    <w:bookmarkEnd w:id="99"/>
+    <w:bookmarkStart w:id="100" w:name="ref-Investopedia"/>
     <w:p>
       <w:pPr>
         <w:pStyle w:val="Bibliography"/>
@@ -13190,8 +13382,8 @@
         <w:t xml:space="preserve">. https://www.investopedia.com/.</w:t>
       </w:r>
     </w:p>
-    <w:bookmarkEnd w:id="98"/>
-    <w:bookmarkStart w:id="99" w:name="Xa4e5d839005a2c4aae936f383af3c632cf1add2"/>
+    <w:bookmarkEnd w:id="100"/>
+    <w:bookmarkStart w:id="101" w:name="Xa4e5d839005a2c4aae936f383af3c632cf1add2"/>
     <w:p>
       <w:pPr>
         <w:pStyle w:val="Bibliography"/>
@@ -13228,8 +13420,8 @@
         <w:t xml:space="preserve">. https://www.infosecurity-magazine.com/news/clorox-disrupted-cyber-attack/.</w:t>
       </w:r>
     </w:p>
-    <w:bookmarkEnd w:id="99"/>
-    <w:bookmarkStart w:id="100" w:name="ref-PerformanceAnalysisTidyquant"/>
+    <w:bookmarkEnd w:id="101"/>
+    <w:bookmarkStart w:id="102" w:name="ref-PerformanceAnalysisTidyquant"/>
     <w:p>
       <w:pPr>
         <w:pStyle w:val="Bibliography"/>
@@ -13256,8 +13448,8 @@
         <w:t xml:space="preserve">2025. https://business-science.github.io/tidyquant/articles/TQ05-performance-analysis-with-tidyquant.html.</w:t>
       </w:r>
     </w:p>
-    <w:bookmarkEnd w:id="100"/>
-    <w:bookmarkStart w:id="101" w:name="ref-PurposeValues"/>
+    <w:bookmarkEnd w:id="102"/>
+    <w:bookmarkStart w:id="103" w:name="ref-PurposeValues"/>
     <w:p>
       <w:pPr>
         <w:pStyle w:val="Bibliography"/>
@@ -13294,8 +13486,8 @@
         <w:t xml:space="preserve">.</w:t>
       </w:r>
     </w:p>
-    <w:bookmarkEnd w:id="101"/>
-    <w:bookmarkStart w:id="102" w:name="ref-QuantitativeFinancea"/>
+    <w:bookmarkEnd w:id="103"/>
+    <w:bookmarkStart w:id="104" w:name="ref-QuantitativeFinancea"/>
     <w:p>
       <w:pPr>
         <w:pStyle w:val="Bibliography"/>
@@ -13319,8 +13511,8 @@
         <w:t xml:space="preserve">2025. https://mlozanoqf.github.io/.</w:t>
       </w:r>
     </w:p>
-    <w:bookmarkEnd w:id="102"/>
-    <w:bookmarkStart w:id="103" w:name="ref-Quarto"/>
+    <w:bookmarkEnd w:id="104"/>
+    <w:bookmarkStart w:id="105" w:name="ref-Quarto"/>
     <w:p>
       <w:pPr>
         <w:pStyle w:val="Bibliography"/>
@@ -13348,8 +13540,8 @@
         <w:t xml:space="preserve">. https://quarto.org/.</w:t>
       </w:r>
     </w:p>
-    <w:bookmarkEnd w:id="103"/>
-    <w:bookmarkStart w:id="104" w:name="ref-DataScience2e"/>
+    <w:bookmarkEnd w:id="105"/>
+    <w:bookmarkStart w:id="106" w:name="ref-DataScience2e"/>
     <w:p>
       <w:pPr>
         <w:pStyle w:val="Bibliography"/>
@@ -13376,8 +13568,8 @@
         <w:t xml:space="preserve">2025. https://r4ds.hadley.nz/.</w:t>
       </w:r>
     </w:p>
-    <w:bookmarkEnd w:id="104"/>
-    <w:bookmarkStart w:id="105" w:name="ref-ProjectStatisticalComputing"/>
+    <w:bookmarkEnd w:id="106"/>
+    <w:bookmarkStart w:id="107" w:name="ref-ProjectStatisticalComputing"/>
     <w:p>
       <w:pPr>
         <w:pStyle w:val="Bibliography"/>
@@ -13413,8 +13605,8 @@
         <w:t xml:space="preserve">2025. https://www.r-project.org/.</w:t>
       </w:r>
     </w:p>
-    <w:bookmarkEnd w:id="105"/>
-    <w:bookmarkStart w:id="106" w:name="ref-Recognitions"/>
+    <w:bookmarkEnd w:id="107"/>
+    <w:bookmarkStart w:id="108" w:name="ref-Recognitions"/>
     <w:p>
       <w:pPr>
         <w:pStyle w:val="Bibliography"/>
@@ -13442,8 +13634,8 @@
         <w:t xml:space="preserve">.</w:t>
       </w:r>
     </w:p>
-    <w:bookmarkEnd w:id="106"/>
-    <w:bookmarkStart w:id="107" w:name="ref-Responsibility"/>
+    <w:bookmarkEnd w:id="108"/>
+    <w:bookmarkStart w:id="109" w:name="ref-Responsibility"/>
     <w:p>
       <w:pPr>
         <w:pStyle w:val="Bibliography"/>
@@ -13471,8 +13663,8 @@
         <w:t xml:space="preserve">.</w:t>
       </w:r>
     </w:p>
-    <w:bookmarkEnd w:id="107"/>
-    <w:bookmarkStart w:id="108" w:name="ref-CloroxCompanyCLX"/>
+    <w:bookmarkEnd w:id="109"/>
+    <w:bookmarkStart w:id="110" w:name="ref-CloroxCompanyCLX"/>
     <w:p>
       <w:pPr>
         <w:pStyle w:val="Bibliography"/>
@@ -13539,8 +13731,8 @@
         <w:t xml:space="preserve">. https://finance.yahoo.com/quote/CLX/profile/.</w:t>
       </w:r>
     </w:p>
-    <w:bookmarkEnd w:id="108"/>
-    <w:bookmarkStart w:id="109" w:name="ref-CloroxCompanyCLXc"/>
+    <w:bookmarkEnd w:id="110"/>
+    <w:bookmarkStart w:id="111" w:name="ref-CloroxCompanyCLXc"/>
     <w:p>
       <w:pPr>
         <w:pStyle w:val="Bibliography"/>
@@ -13607,8 +13799,8 @@
         <w:t xml:space="preserve">. https://stockanalysis.com/stocks/clx/financials/ratios/.</w:t>
       </w:r>
     </w:p>
-    <w:bookmarkEnd w:id="109"/>
-    <w:bookmarkStart w:id="110" w:name="ref-CloroxCompanyCLXa"/>
+    <w:bookmarkEnd w:id="111"/>
+    <w:bookmarkStart w:id="112" w:name="ref-CloroxCompanyCLXa"/>
     <w:p>
       <w:pPr>
         <w:pStyle w:val="Bibliography"/>
@@ -13675,8 +13867,8 @@
         <w:t xml:space="preserve">. https://simplywall.st/stocks/us/household/nyse-clx/clorox/management.</w:t>
       </w:r>
     </w:p>
-    <w:bookmarkEnd w:id="110"/>
-    <w:bookmarkStart w:id="111" w:name="ref-CloroxCompanyBusiness"/>
+    <w:bookmarkEnd w:id="112"/>
+    <w:bookmarkStart w:id="113" w:name="ref-CloroxCompanyBusiness"/>
     <w:p>
       <w:pPr>
         <w:pStyle w:val="Bibliography"/>
@@ -13739,8 +13931,8 @@
         <w:t xml:space="preserve">2025. https://pitchgrade.com/companies/the-clorox-company.</w:t>
       </w:r>
     </w:p>
-    <w:bookmarkEnd w:id="111"/>
-    <w:bookmarkStart w:id="112" w:name="ref-CloroxMarketShare"/>
+    <w:bookmarkEnd w:id="113"/>
+    <w:bookmarkStart w:id="114" w:name="ref-CloroxMarketShare"/>
     <w:p>
       <w:pPr>
         <w:pStyle w:val="Bibliography"/>
@@ -13788,8 +13980,8 @@
         <w:t xml:space="preserve">2025. https://csimarket.com/stocks/competitionSEG2.php?code=CLX.</w:t>
       </w:r>
     </w:p>
-    <w:bookmarkEnd w:id="112"/>
-    <w:bookmarkStart w:id="113" w:name="ref-TidyQuantitativeFinancial"/>
+    <w:bookmarkEnd w:id="114"/>
+    <w:bookmarkStart w:id="115" w:name="ref-TidyQuantitativeFinancial"/>
     <w:p>
       <w:pPr>
         <w:pStyle w:val="Bibliography"/>
@@ -13813,8 +14005,8 @@
         <w:t xml:space="preserve">2025. https://business-science.github.io/tidyquant/.</w:t>
       </w:r>
     </w:p>
-    <w:bookmarkEnd w:id="113"/>
-    <w:bookmarkStart w:id="114" w:name="X65e900e8a0383a7c5db7f3862a15c7965ad2d08"/>
+    <w:bookmarkEnd w:id="115"/>
+    <w:bookmarkStart w:id="116" w:name="X65e900e8a0383a7c5db7f3862a15c7965ad2d08"/>
     <w:p>
       <w:pPr>
         <w:pStyle w:val="Bibliography"/>
@@ -13836,8 +14028,8 @@
         <w:t xml:space="preserve">. 10. ed. Boston, MA: Cengage.</w:t>
       </w:r>
     </w:p>
-    <w:bookmarkEnd w:id="114"/>
-    <w:bookmarkEnd w:id="115"/>
+    <w:bookmarkEnd w:id="116"/>
+    <w:bookmarkEnd w:id="117"/>
     <w:sectPr/>
   </w:body>
 </w:document>

</xml_diff>

<commit_message>
Some minor corrections, not pushed
</commit_message>
<xml_diff>
--- a/_output/report-malyukov-bass.docx
+++ b/_output/report-malyukov-bass.docx
@@ -463,7 +463,7 @@
           <w:b/>
           <w:bCs/>
         </w:rPr>
-        <w:t xml:space="preserve">1. Sector Analysis</w:t>
+        <w:t xml:space="preserve">Sector Analysis</w:t>
       </w:r>
     </w:p>
     <w:p>
@@ -569,7 +569,7 @@
           <w:b/>
           <w:bCs/>
         </w:rPr>
-        <w:t xml:space="preserve">2. Position Relative to Competitors</w:t>
+        <w:t xml:space="preserve">Position Relative to Competitors</w:t>
       </w:r>
     </w:p>
     <w:p>

</xml_diff>